<commit_message>
square and prime game works
</commit_message>
<xml_diff>
--- a/Plan.docx
+++ b/Plan.docx
@@ -628,26 +628,46 @@
         </w:rPr>
         <w:t>. The number</w:t>
       </w:r>
+      <w:r>
+        <w:rPr>
+          <w:sz w:val="36"/>
+          <w:szCs w:val="36"/>
+          <w:lang w:val="en-US"/>
+        </w:rPr>
+        <w:t xml:space="preserve"> 1 can only divide by 1 number as itself and 1 are the same thing.</w:t>
+      </w:r>
+    </w:p>
+    <w:p>
+      <w:pPr>
+        <w:ind w:left="360"/>
+        <w:rPr>
+          <w:sz w:val="36"/>
+          <w:szCs w:val="36"/>
+          <w:lang w:val="en-US"/>
+        </w:rPr>
+      </w:pPr>
+    </w:p>
+    <w:p>
+      <w:pPr>
+        <w:ind w:left="360"/>
+        <w:rPr>
+          <w:sz w:val="36"/>
+          <w:szCs w:val="36"/>
+          <w:lang w:val="en-US"/>
+        </w:rPr>
+      </w:pPr>
+    </w:p>
+    <w:p>
+      <w:pPr>
+        <w:ind w:left="360"/>
+        <w:rPr>
+          <w:sz w:val="36"/>
+          <w:szCs w:val="36"/>
+          <w:lang w:val="en-US"/>
+        </w:rPr>
+      </w:pPr>
       <w:bookmarkStart w:id="0" w:name="_GoBack"/>
       <w:bookmarkEnd w:id="0"/>
-      <w:r>
-        <w:rPr>
-          <w:sz w:val="36"/>
-          <w:szCs w:val="36"/>
-          <w:lang w:val="en-US"/>
-        </w:rPr>
-        <w:t xml:space="preserve"> 1 can only divide by 1 number as itself and 1 are the same thing.</w:t>
-      </w:r>
-    </w:p>
-    <w:p>
-      <w:pPr>
-        <w:ind w:left="360"/>
-        <w:rPr>
-          <w:sz w:val="36"/>
-          <w:szCs w:val="36"/>
-          <w:lang w:val="en-US"/>
-        </w:rPr>
-      </w:pPr>
     </w:p>
     <w:sectPr>
       <w:pgSz w:w="11906" w:h="16838"/>

</xml_diff>

<commit_message>
more js files wip
</commit_message>
<xml_diff>
--- a/Plan.docx
+++ b/Plan.docx
@@ -239,201 +239,25 @@
           <w:szCs w:val="36"/>
           <w:lang w:val="en-US"/>
         </w:rPr>
-        <w:t xml:space="preserve">The </w:t>
-      </w:r>
-      <w:r>
-        <w:rPr>
-          <w:sz w:val="36"/>
-          <w:szCs w:val="36"/>
-          <w:lang w:val="en-US"/>
-        </w:rPr>
-        <w:t>even</w:t>
-      </w:r>
-      <w:r>
-        <w:rPr>
-          <w:sz w:val="36"/>
-          <w:szCs w:val="36"/>
-          <w:lang w:val="en-US"/>
-        </w:rPr>
-        <w:t xml:space="preserve"> numbers are all the numbers that exist that can be divided by 2. </w:t>
-      </w:r>
-    </w:p>
-    <w:p>
-      <w:pPr>
-        <w:ind w:left="360"/>
-        <w:rPr>
-          <w:sz w:val="36"/>
-          <w:szCs w:val="36"/>
-          <w:lang w:val="en-US"/>
-        </w:rPr>
-      </w:pPr>
-      <w:r>
-        <w:rPr>
-          <w:sz w:val="36"/>
-          <w:szCs w:val="36"/>
-          <w:lang w:val="en-US"/>
-        </w:rPr>
-        <w:t xml:space="preserve">EG </w:t>
-      </w:r>
-      <w:r>
-        <w:rPr>
-          <w:sz w:val="36"/>
-          <w:szCs w:val="36"/>
-          <w:lang w:val="en-US"/>
-        </w:rPr>
-        <w:t>4</w:t>
-      </w:r>
-      <w:r>
-        <w:rPr>
-          <w:sz w:val="36"/>
-          <w:szCs w:val="36"/>
-          <w:lang w:val="en-US"/>
-        </w:rPr>
-        <w:t xml:space="preserve"> is an </w:t>
-      </w:r>
-      <w:r>
-        <w:rPr>
-          <w:sz w:val="36"/>
-          <w:szCs w:val="36"/>
-          <w:lang w:val="en-US"/>
-        </w:rPr>
-        <w:t>even</w:t>
-      </w:r>
-      <w:r>
-        <w:rPr>
-          <w:sz w:val="36"/>
-          <w:szCs w:val="36"/>
-          <w:lang w:val="en-US"/>
-        </w:rPr>
-        <w:t xml:space="preserve"> number as if you ha</w:t>
-      </w:r>
-      <w:r>
-        <w:rPr>
-          <w:sz w:val="36"/>
-          <w:szCs w:val="36"/>
-          <w:lang w:val="en-US"/>
-        </w:rPr>
-        <w:t>ve</w:t>
-      </w:r>
-      <w:r>
-        <w:rPr>
-          <w:sz w:val="36"/>
-          <w:szCs w:val="36"/>
-          <w:lang w:val="en-US"/>
-        </w:rPr>
-        <w:t xml:space="preserve"> </w:t>
-      </w:r>
-      <w:r>
-        <w:rPr>
-          <w:sz w:val="36"/>
-          <w:szCs w:val="36"/>
-          <w:lang w:val="en-US"/>
-        </w:rPr>
-        <w:t>4</w:t>
-      </w:r>
-      <w:r>
-        <w:rPr>
-          <w:sz w:val="36"/>
-          <w:szCs w:val="36"/>
-          <w:lang w:val="en-US"/>
-        </w:rPr>
-        <w:t xml:space="preserve"> blocks you </w:t>
-      </w:r>
-      <w:r>
-        <w:rPr>
-          <w:sz w:val="36"/>
-          <w:szCs w:val="36"/>
-          <w:lang w:val="en-US"/>
-        </w:rPr>
-        <w:t>can</w:t>
-      </w:r>
-      <w:r>
-        <w:rPr>
-          <w:sz w:val="36"/>
-          <w:szCs w:val="36"/>
-          <w:lang w:val="en-US"/>
-        </w:rPr>
-        <w:t xml:space="preserve"> split them into 2 piles of the same amount each. </w:t>
-      </w:r>
-      <w:r>
-        <w:rPr>
-          <w:sz w:val="36"/>
-          <w:szCs w:val="36"/>
-          <w:lang w:val="en-US"/>
-        </w:rPr>
-        <w:t>3</w:t>
-      </w:r>
-      <w:r>
-        <w:rPr>
-          <w:sz w:val="36"/>
-          <w:szCs w:val="36"/>
-          <w:lang w:val="en-US"/>
-        </w:rPr>
-        <w:t xml:space="preserve"> is not an </w:t>
-      </w:r>
-      <w:r>
-        <w:rPr>
-          <w:sz w:val="36"/>
-          <w:szCs w:val="36"/>
-          <w:lang w:val="en-US"/>
-        </w:rPr>
-        <w:t>even</w:t>
-      </w:r>
-      <w:r>
-        <w:rPr>
-          <w:sz w:val="36"/>
-          <w:szCs w:val="36"/>
-          <w:lang w:val="en-US"/>
-        </w:rPr>
-        <w:t xml:space="preserve"> number as if you ha</w:t>
-      </w:r>
-      <w:r>
-        <w:rPr>
-          <w:sz w:val="36"/>
-          <w:szCs w:val="36"/>
-          <w:lang w:val="en-US"/>
-        </w:rPr>
-        <w:t>ve</w:t>
-      </w:r>
-      <w:r>
-        <w:rPr>
-          <w:sz w:val="36"/>
-          <w:szCs w:val="36"/>
-          <w:lang w:val="en-US"/>
-        </w:rPr>
-        <w:t xml:space="preserve"> </w:t>
-      </w:r>
-      <w:r>
-        <w:rPr>
-          <w:sz w:val="36"/>
-          <w:szCs w:val="36"/>
-          <w:lang w:val="en-US"/>
-        </w:rPr>
-        <w:t>3</w:t>
-      </w:r>
-      <w:r>
-        <w:rPr>
-          <w:sz w:val="36"/>
-          <w:szCs w:val="36"/>
-          <w:lang w:val="en-US"/>
-        </w:rPr>
-        <w:t xml:space="preserve"> blocks you c</w:t>
-      </w:r>
-      <w:r>
-        <w:rPr>
-          <w:sz w:val="36"/>
-          <w:szCs w:val="36"/>
-          <w:lang w:val="en-US"/>
-        </w:rPr>
-        <w:t>an’t</w:t>
-      </w:r>
-      <w:r>
-        <w:rPr>
-          <w:sz w:val="36"/>
-          <w:szCs w:val="36"/>
-          <w:lang w:val="en-US"/>
-        </w:rPr>
-        <w:t xml:space="preserve"> split them into 2 piles of the same amount each.</w:t>
+        <w:t xml:space="preserve">The even numbers are all the numbers that exist that can be divided by 2. </w:t>
+      </w:r>
+    </w:p>
+    <w:p>
+      <w:pPr>
+        <w:ind w:left="360"/>
+        <w:rPr>
+          <w:sz w:val="36"/>
+          <w:szCs w:val="36"/>
+          <w:lang w:val="en-US"/>
+        </w:rPr>
+      </w:pPr>
+      <w:r>
+        <w:rPr>
+          <w:sz w:val="36"/>
+          <w:szCs w:val="36"/>
+          <w:lang w:val="en-US"/>
+        </w:rPr>
+        <w:t>EG 4 is an even number as if you have 4 blocks you can split them into 2 piles of the same amount each. 3 is not an even number as if you have 3 blocks you can’t split them into 2 piles of the same amount each.</w:t>
       </w:r>
     </w:p>
     <w:p>
@@ -728,7 +552,23 @@
           <w:szCs w:val="36"/>
           <w:lang w:val="en-US"/>
         </w:rPr>
-        <w:t>If help[1,2,3,4]</w:t>
+        <w:t>If help</w:t>
+      </w:r>
+      <w:r>
+        <w:rPr>
+          <w:sz w:val="36"/>
+          <w:szCs w:val="36"/>
+          <w:lang w:val="en-US"/>
+        </w:rPr>
+        <w:t xml:space="preserve"> </w:t>
+      </w:r>
+      <w:r>
+        <w:rPr>
+          <w:sz w:val="36"/>
+          <w:szCs w:val="36"/>
+          <w:lang w:val="en-US"/>
+        </w:rPr>
+        <w:t>[1,2,3,4]</w:t>
       </w:r>
     </w:p>
     <w:p>
@@ -764,18 +604,66 @@
           <w:szCs w:val="36"/>
           <w:lang w:val="en-US"/>
         </w:rPr>
-        <w:t>Simpl</w:t>
+        <w:t>Simplify</w:t>
+      </w:r>
+    </w:p>
+    <w:p>
+      <w:pPr>
+        <w:ind w:left="360"/>
+        <w:rPr>
+          <w:sz w:val="36"/>
+          <w:szCs w:val="36"/>
+          <w:lang w:val="en-US"/>
+        </w:rPr>
+      </w:pPr>
+    </w:p>
+    <w:p>
+      <w:pPr>
+        <w:ind w:left="360"/>
+        <w:rPr>
+          <w:sz w:val="36"/>
+          <w:szCs w:val="36"/>
+          <w:lang w:val="en-US"/>
+        </w:rPr>
+      </w:pPr>
+    </w:p>
+    <w:p>
+      <w:pPr>
+        <w:ind w:left="360"/>
+        <w:rPr>
+          <w:sz w:val="36"/>
+          <w:szCs w:val="36"/>
+          <w:lang w:val="en-US"/>
+        </w:rPr>
+      </w:pPr>
+      <w:r>
+        <w:rPr>
+          <w:sz w:val="36"/>
+          <w:szCs w:val="36"/>
+          <w:lang w:val="en-US"/>
+        </w:rPr>
+        <w:t>Array of help text</w:t>
+      </w:r>
+    </w:p>
+    <w:p>
+      <w:pPr>
+        <w:ind w:left="360"/>
+        <w:rPr>
+          <w:sz w:val="36"/>
+          <w:szCs w:val="36"/>
+          <w:lang w:val="en-US"/>
+        </w:rPr>
+      </w:pPr>
+      <w:r>
+        <w:rPr>
+          <w:sz w:val="36"/>
+          <w:szCs w:val="36"/>
+          <w:lang w:val="en-US"/>
+        </w:rPr>
+        <w:t>Finish js spawn file and js update</w:t>
       </w:r>
       <w:bookmarkStart w:id="0" w:name="_GoBack"/>
       <w:bookmarkEnd w:id="0"/>
-      <w:r>
-        <w:rPr>
-          <w:sz w:val="36"/>
-          <w:szCs w:val="36"/>
-          <w:lang w:val="en-US"/>
-        </w:rPr>
-        <w:t>ify</w:t>
-      </w:r>
     </w:p>
     <w:sectPr>
       <w:pgSz w:w="11906" w:h="16838"/>

</xml_diff>